<commit_message>
finish until question 3
</commit_message>
<xml_diff>
--- a/word documents/Task-3.docx
+++ b/word documents/Task-3.docx
@@ -3,33 +3,438 @@
 <w:document xmlns:wpc="http://schemas.microsoft.com/office/word/2010/wordprocessingCanvas" xmlns:cx="http://schemas.microsoft.com/office/drawing/2014/chartex" xmlns:cx1="http://schemas.microsoft.com/office/drawing/2015/9/8/chartex" xmlns:cx2="http://schemas.microsoft.com/office/drawing/2015/10/21/chartex" xmlns:cx3="http://schemas.microsoft.com/office/drawing/2016/5/9/chartex" xmlns:cx4="http://schemas.microsoft.com/office/drawing/2016/5/10/chartex" xmlns:cx5="http://schemas.microsoft.com/office/drawing/2016/5/11/chartex" xmlns:cx6="http://schemas.microsoft.com/office/drawing/2016/5/12/chartex" xmlns:cx7="http://schemas.microsoft.com/office/drawing/2016/5/13/chartex" xmlns:cx8="http://schemas.microsoft.com/office/drawing/2016/5/14/chartex" xmlns:mc="http://schemas.openxmlformats.org/markup-compatibility/2006" xmlns:aink="http://schemas.microsoft.com/office/drawing/2016/ink" xmlns:am3d="http://schemas.microsoft.com/office/drawing/2017/model3d" xmlns:o="urn:schemas-microsoft-com:office:office" xmlns:oel="http://schemas.microsoft.com/office/2019/extlst" xmlns:r="http://schemas.openxmlformats.org/officeDocument/2006/relationships" xmlns:m="http://schemas.openxmlformats.org/officeDocument/2006/math" xmlns:v="urn:schemas-microsoft-com:vml" xmlns:wp14="http://schemas.microsoft.com/office/word/2010/wordprocessingDrawing" xmlns:wp="http://schemas.openxmlformats.org/drawingml/2006/wordprocessingDrawing" xmlns:w10="urn:schemas-microsoft-com:office:word" xmlns:w="http://schemas.openxmlformats.org/wordprocessingml/2006/main" xmlns:w14="http://schemas.microsoft.com/office/word/2010/wordml" xmlns:w15="http://schemas.microsoft.com/office/word/2012/wordml" xmlns:w16cex="http://schemas.microsoft.com/office/word/2018/wordml/cex" xmlns:w16cid="http://schemas.microsoft.com/office/word/2016/wordml/cid" xmlns:w16="http://schemas.microsoft.com/office/word/2018/wordml" xmlns:w16sdtdh="http://schemas.microsoft.com/office/word/2020/wordml/sdtdatahash" xmlns:w16se="http://schemas.microsoft.com/office/word/2015/wordml/symex" xmlns:wpg="http://schemas.microsoft.com/office/word/2010/wordprocessingGroup" xmlns:wpi="http://schemas.microsoft.com/office/word/2010/wordprocessingInk" xmlns:wne="http://schemas.microsoft.com/office/word/2006/wordml" xmlns:wps="http://schemas.microsoft.com/office/word/2010/wordprocessingShape" mc:Ignorable="w14 w15 w16se w16cid w16 w16cex w16sdtdh wp14">
   <w:body>
     <w:p>
-      <w:r>
-        <w:t xml:space="preserve">Step 1) </w:t>
-      </w:r>
-      <w:r>
-        <w:t>In your own words, describe what sorting is in general.</w:t>
+      <w:pPr>
+        <w:rPr>
+          <w:b/>
+          <w:bCs/>
+        </w:rPr>
+      </w:pPr>
+      <w:r>
+        <w:rPr>
+          <w:b/>
+          <w:bCs/>
+        </w:rPr>
+        <w:t>Step 1) In your own words, describe what sorting is in general.</w:t>
+      </w:r>
+    </w:p>
+    <w:p>
+      <w:r>
+        <w:t xml:space="preserve">Sorting is an algorithm that puts elements in a list into an order. </w:t>
+      </w:r>
+      <w:r>
+        <w:t xml:space="preserve">The most used orders are ascending and descending orders. Sorting a list allows for easier analysis and </w:t>
+      </w:r>
+      <w:proofErr w:type="spellStart"/>
+      <w:r>
+        <w:t>visualisation</w:t>
+      </w:r>
+      <w:proofErr w:type="spellEnd"/>
+      <w:r>
+        <w:t xml:space="preserve">.  If I wanted to search for a value in a list, sorting the data makes it very efficient using binary search. </w:t>
+      </w:r>
+    </w:p>
+    <w:p>
+      <w:pPr>
+        <w:rPr>
+          <w:b/>
+          <w:bCs/>
+        </w:rPr>
+      </w:pPr>
+      <w:r>
+        <w:rPr>
+          <w:b/>
+          <w:bCs/>
+        </w:rPr>
+        <w:t>Step 2) Research sorting algorithms. Describe advantages and disadvantages for at least three different sorting algorithms. Please provide references for external resources</w:t>
+      </w:r>
+      <w:r>
+        <w:rPr>
+          <w:b/>
+          <w:bCs/>
+        </w:rPr>
+        <w:t>.</w:t>
+      </w:r>
+    </w:p>
+    <w:p>
+      <w:r>
+        <w:t xml:space="preserve">Bubble </w:t>
+      </w:r>
+      <w:proofErr w:type="gramStart"/>
+      <w:r>
+        <w:t>sort</w:t>
+      </w:r>
+      <w:proofErr w:type="gramEnd"/>
+    </w:p>
+    <w:p>
+      <w:pPr>
+        <w:pStyle w:val="ListParagraph"/>
+        <w:numPr>
+          <w:ilvl w:val="0"/>
+          <w:numId w:val="1"/>
+        </w:numPr>
+      </w:pPr>
+      <w:r>
+        <w:t>It is popular and easy to implement.</w:t>
+      </w:r>
+    </w:p>
+    <w:p>
+      <w:pPr>
+        <w:pStyle w:val="ListParagraph"/>
+        <w:numPr>
+          <w:ilvl w:val="0"/>
+          <w:numId w:val="1"/>
+        </w:numPr>
+      </w:pPr>
+      <w:r>
+        <w:t xml:space="preserve">Elements of the list are swapped in place without using additional temporary </w:t>
+      </w:r>
+      <w:r>
+        <w:t>storage.</w:t>
+      </w:r>
+    </w:p>
+    <w:p>
+      <w:pPr>
+        <w:pStyle w:val="ListParagraph"/>
+        <w:numPr>
+          <w:ilvl w:val="0"/>
+          <w:numId w:val="1"/>
+        </w:numPr>
+      </w:pPr>
+      <w:r>
+        <w:t>Bubble sort is not suitable for most real-life applications.</w:t>
+      </w:r>
+    </w:p>
+    <w:p>
+      <w:pPr>
+        <w:pStyle w:val="ListParagraph"/>
+        <w:numPr>
+          <w:ilvl w:val="0"/>
+          <w:numId w:val="1"/>
+        </w:numPr>
+      </w:pPr>
+      <w:r>
+        <w:t>Not suitable for huge data sets because it works by repeatedly stepping through the list to be sorted and it compares two items at a time.</w:t>
+      </w:r>
+    </w:p>
+    <w:p>
+      <w:r>
+        <w:t>Quicksort</w:t>
+      </w:r>
+    </w:p>
+    <w:p>
+      <w:pPr>
+        <w:pStyle w:val="ListParagraph"/>
+        <w:numPr>
+          <w:ilvl w:val="0"/>
+          <w:numId w:val="1"/>
+        </w:numPr>
+      </w:pPr>
+      <w:r>
+        <w:t>Quick sort is regarded as the best sorting algorithm because it works well with a huge list of items.</w:t>
+      </w:r>
+    </w:p>
+    <w:p>
+      <w:pPr>
+        <w:pStyle w:val="ListParagraph"/>
+        <w:numPr>
+          <w:ilvl w:val="0"/>
+          <w:numId w:val="1"/>
+        </w:numPr>
+      </w:pPr>
+      <w:r>
+        <w:t>It sorts in place without requiring additional storage.</w:t>
+      </w:r>
+    </w:p>
+    <w:p>
+      <w:pPr>
+        <w:pStyle w:val="ListParagraph"/>
+        <w:numPr>
+          <w:ilvl w:val="0"/>
+          <w:numId w:val="1"/>
+        </w:numPr>
+      </w:pPr>
+      <w:r>
+        <w:t xml:space="preserve">If the list was </w:t>
+      </w:r>
+      <w:r>
+        <w:t>sorted,</w:t>
+      </w:r>
+      <w:r>
+        <w:t xml:space="preserve"> then bubble sort would be more efficient than quick sort.</w:t>
+      </w:r>
+    </w:p>
+    <w:p>
+      <w:pPr>
+        <w:pStyle w:val="ListParagraph"/>
+        <w:numPr>
+          <w:ilvl w:val="0"/>
+          <w:numId w:val="1"/>
+        </w:numPr>
+      </w:pPr>
+      <w:r>
+        <w:t xml:space="preserve">If the items in the list were </w:t>
+      </w:r>
+      <w:r>
+        <w:t>integers,</w:t>
+      </w:r>
+      <w:r>
+        <w:t xml:space="preserve"> then </w:t>
+      </w:r>
+      <w:r>
+        <w:t xml:space="preserve">the </w:t>
+      </w:r>
+      <w:r>
+        <w:t>radix sort is more efficient.</w:t>
+      </w:r>
+    </w:p>
+    <w:p>
+      <w:r>
+        <w:t>Selection sort</w:t>
+      </w:r>
+    </w:p>
+    <w:p>
+      <w:pPr>
+        <w:pStyle w:val="ListParagraph"/>
+        <w:numPr>
+          <w:ilvl w:val="0"/>
+          <w:numId w:val="1"/>
+        </w:numPr>
+      </w:pPr>
+      <w:r>
+        <w:t>It works well on a small list</w:t>
+      </w:r>
+      <w:r>
+        <w:t>.</w:t>
+      </w:r>
+    </w:p>
+    <w:p>
+      <w:pPr>
+        <w:pStyle w:val="ListParagraph"/>
+        <w:numPr>
+          <w:ilvl w:val="0"/>
+          <w:numId w:val="1"/>
+        </w:numPr>
+      </w:pPr>
+      <w:r>
+        <w:t xml:space="preserve">It is an in-place sorting </w:t>
+      </w:r>
+      <w:r>
+        <w:t>algorithm</w:t>
+      </w:r>
+      <w:r>
+        <w:t xml:space="preserve"> that</w:t>
+      </w:r>
+      <w:r>
+        <w:t xml:space="preserve"> does not require additional temporary storage.</w:t>
+      </w:r>
+    </w:p>
+    <w:p>
+      <w:pPr>
+        <w:pStyle w:val="ListParagraph"/>
+        <w:numPr>
+          <w:ilvl w:val="0"/>
+          <w:numId w:val="1"/>
+        </w:numPr>
+      </w:pPr>
+      <w:r>
+        <w:t>The efficiency is very poor when sorting a big list of items.</w:t>
+      </w:r>
+    </w:p>
+    <w:p>
+      <w:pPr>
+        <w:pStyle w:val="ListParagraph"/>
+        <w:numPr>
+          <w:ilvl w:val="0"/>
+          <w:numId w:val="1"/>
+        </w:numPr>
+      </w:pPr>
+      <w:r>
+        <w:t xml:space="preserve">Quick </w:t>
+      </w:r>
+      <w:proofErr w:type="gramStart"/>
+      <w:r>
+        <w:t>sort</w:t>
+      </w:r>
+      <w:proofErr w:type="gramEnd"/>
+      <w:r>
+        <w:t xml:space="preserve"> is much more efficient than selection sort.</w:t>
       </w:r>
     </w:p>
     <w:p/>
     <w:p>
-      <w:r>
-        <w:t xml:space="preserve">Step 2) </w:t>
-      </w:r>
-      <w:r>
-        <w:t>Research sorting algorithms. Describe advantages and disadvantages for at least three different sorting algorithms. Please provide references for external resources</w:t>
-      </w:r>
+      <w:pPr>
+        <w:rPr>
+          <w:i/>
+          <w:iCs/>
+        </w:rPr>
+      </w:pPr>
+      <w:r>
+        <w:rPr>
+          <w:i/>
+          <w:iCs/>
+        </w:rPr>
+        <w:t>“</w:t>
+      </w:r>
+      <w:r>
+        <w:rPr>
+          <w:i/>
+          <w:iCs/>
+        </w:rPr>
+        <w:t>Sorting Algorithm</w:t>
+      </w:r>
+      <w:r>
+        <w:rPr>
+          <w:i/>
+          <w:iCs/>
+        </w:rPr>
+        <w:t>”</w:t>
+      </w:r>
+      <w:r>
+        <w:rPr>
+          <w:i/>
+          <w:iCs/>
+        </w:rPr>
+        <w:t xml:space="preserve">, </w:t>
+      </w:r>
+      <w:proofErr w:type="spellStart"/>
+      <w:r>
+        <w:rPr>
+          <w:i/>
+          <w:iCs/>
+        </w:rPr>
+        <w:t>Programiz</w:t>
+      </w:r>
+      <w:proofErr w:type="spellEnd"/>
+      <w:r>
+        <w:rPr>
+          <w:i/>
+          <w:iCs/>
+        </w:rPr>
+        <w:t xml:space="preserve">, </w:t>
+      </w:r>
+    </w:p>
+    <w:p>
+      <w:hyperlink r:id="rId5" w:history="1">
+        <w:r>
+          <w:rPr>
+            <w:rStyle w:val="Hyperlink"/>
+          </w:rPr>
+          <w:t>https://www.programiz.com/dsa/sorting-algorithm</w:t>
+        </w:r>
+      </w:hyperlink>
+    </w:p>
+    <w:p>
+      <w:r>
+        <w:rPr>
+          <w:i/>
+          <w:iCs/>
+        </w:rPr>
+        <w:t>“Searching and Sorting”</w:t>
+      </w:r>
+      <w:r>
+        <w:t xml:space="preserve">, </w:t>
+      </w:r>
+      <w:proofErr w:type="spellStart"/>
+      <w:r>
+        <w:t>Aissmspoly</w:t>
+      </w:r>
+      <w:proofErr w:type="spellEnd"/>
+      <w:r>
+        <w:t>,</w:t>
+      </w:r>
+    </w:p>
+    <w:p>
+      <w:hyperlink r:id="rId6" w:history="1">
+        <w:r>
+          <w:rPr>
+            <w:rStyle w:val="Hyperlink"/>
+          </w:rPr>
+          <w:t>https://aissmspoly.org.in/wp-content/uploads/2020/01/Searching-and-Sorting.pdf</w:t>
+        </w:r>
+      </w:hyperlink>
     </w:p>
     <w:p/>
-    <w:p>
-      <w:r>
-        <w:t xml:space="preserve">Step 3) </w:t>
-      </w:r>
-      <w:r>
-        <w:t>In your own words, describe why you generally need comparison operators to successfully sort a list of objects. In addition, describe how you could sort a list of objects without adding comparison operators.</w:t>
-      </w:r>
-    </w:p>
-    <w:p>
-      <w:r>
+    <w:p/>
+    <w:p/>
+    <w:p>
+      <w:pPr>
+        <w:rPr>
+          <w:b/>
+          <w:bCs/>
+        </w:rPr>
+      </w:pPr>
+      <w:r>
+        <w:rPr>
+          <w:b/>
+          <w:bCs/>
+        </w:rPr>
+        <w:t>Step 3) In your own words, describe why you generally need comparison operators to successfully sort a list of objects. In addition, describe how you could sort a list of objects without adding comparison operators.</w:t>
+      </w:r>
+    </w:p>
+    <w:p>
+      <w:r>
+        <w:t xml:space="preserve">Generally, we need to use comparison operators </w:t>
+      </w:r>
+      <w:r>
+        <w:t>to sort a list of items</w:t>
+      </w:r>
+      <w:r>
+        <w:t>.</w:t>
+      </w:r>
+      <w:r>
+        <w:t xml:space="preserve"> Comparison operators </w:t>
+      </w:r>
+      <w:r>
+        <w:t>establish</w:t>
+      </w:r>
+      <w:r>
+        <w:t xml:space="preserve"> the relative ordering between the elements.</w:t>
+      </w:r>
+      <w:r>
+        <w:t xml:space="preserve"> Sorting is usually in ascending or descending order, and by comparing the previous item and the next item in the list, we can re-order the items in an order.</w:t>
+      </w:r>
+    </w:p>
+    <w:p>
+      <w:r>
+        <w:t xml:space="preserve">We could sort a list of </w:t>
+      </w:r>
+      <w:r>
+        <w:t>objects</w:t>
+      </w:r>
+      <w:r>
+        <w:t xml:space="preserve"> without using comparison operators. </w:t>
+      </w:r>
+      <w:r>
+        <w:t xml:space="preserve">First, we give ‘value’ attribute to an object class. Create a function that returns the value of the object. Then create a function that sorts based on the value of the object using counting </w:t>
+      </w:r>
+      <w:r>
+        <w:t>sort (</w:t>
+      </w:r>
+      <w:r>
+        <w:t>which is a non-comparative sorting algorithm)</w:t>
+      </w:r>
+      <w:r>
+        <w:t xml:space="preserve">. Once the sorting of the values </w:t>
+      </w:r>
+      <w:r>
+        <w:t>is</w:t>
+      </w:r>
+      <w:r>
+        <w:t xml:space="preserve"> done, reconstruct the list by placing the objects based on their sorted values.</w:t>
+      </w:r>
+    </w:p>
+    <w:p>
+      <w:pPr>
+        <w:rPr>
+          <w:b/>
+          <w:bCs/>
+        </w:rPr>
+      </w:pPr>
+      <w:r>
+        <w:rPr>
+          <w:b/>
+          <w:bCs/>
+        </w:rPr>
         <w:t>Step 4d) Choose an algorithm of your liking based on the answers above and describe why you chose it.</w:t>
       </w:r>
     </w:p>
@@ -41,6 +446,126 @@
     </w:sectPr>
   </w:body>
 </w:document>
+</file>
+
+<file path=word/numbering.xml><?xml version="1.0" encoding="utf-8"?>
+<w:numbering xmlns:wpc="http://schemas.microsoft.com/office/word/2010/wordprocessingCanvas" xmlns:cx="http://schemas.microsoft.com/office/drawing/2014/chartex" xmlns:cx1="http://schemas.microsoft.com/office/drawing/2015/9/8/chartex" xmlns:cx2="http://schemas.microsoft.com/office/drawing/2015/10/21/chartex" xmlns:cx3="http://schemas.microsoft.com/office/drawing/2016/5/9/chartex" xmlns:cx4="http://schemas.microsoft.com/office/drawing/2016/5/10/chartex" xmlns:cx5="http://schemas.microsoft.com/office/drawing/2016/5/11/chartex" xmlns:cx6="http://schemas.microsoft.com/office/drawing/2016/5/12/chartex" xmlns:cx7="http://schemas.microsoft.com/office/drawing/2016/5/13/chartex" xmlns:cx8="http://schemas.microsoft.com/office/drawing/2016/5/14/chartex" xmlns:mc="http://schemas.openxmlformats.org/markup-compatibility/2006" xmlns:aink="http://schemas.microsoft.com/office/drawing/2016/ink" xmlns:am3d="http://schemas.microsoft.com/office/drawing/2017/model3d" xmlns:o="urn:schemas-microsoft-com:office:office" xmlns:oel="http://schemas.microsoft.com/office/2019/extlst" xmlns:r="http://schemas.openxmlformats.org/officeDocument/2006/relationships" xmlns:m="http://schemas.openxmlformats.org/officeDocument/2006/math" xmlns:v="urn:schemas-microsoft-com:vml" xmlns:wp14="http://schemas.microsoft.com/office/word/2010/wordprocessingDrawing" xmlns:wp="http://schemas.openxmlformats.org/drawingml/2006/wordprocessingDrawing" xmlns:w10="urn:schemas-microsoft-com:office:word" xmlns:w="http://schemas.openxmlformats.org/wordprocessingml/2006/main" xmlns:w14="http://schemas.microsoft.com/office/word/2010/wordml" xmlns:w15="http://schemas.microsoft.com/office/word/2012/wordml" xmlns:w16cex="http://schemas.microsoft.com/office/word/2018/wordml/cex" xmlns:w16cid="http://schemas.microsoft.com/office/word/2016/wordml/cid" xmlns:w16="http://schemas.microsoft.com/office/word/2018/wordml" xmlns:w16sdtdh="http://schemas.microsoft.com/office/word/2020/wordml/sdtdatahash" xmlns:w16se="http://schemas.microsoft.com/office/word/2015/wordml/symex" xmlns:wpg="http://schemas.microsoft.com/office/word/2010/wordprocessingGroup" xmlns:wpi="http://schemas.microsoft.com/office/word/2010/wordprocessingInk" xmlns:wne="http://schemas.microsoft.com/office/word/2006/wordml" xmlns:wps="http://schemas.microsoft.com/office/word/2010/wordprocessingShape" mc:Ignorable="w14 w15 w16se w16cid w16 w16cex w16sdtdh wp14">
+  <w:abstractNum w:abstractNumId="0" w15:restartNumberingAfterBreak="0">
+    <w:nsid w:val="119364B4"/>
+    <w:multiLevelType w:val="hybridMultilevel"/>
+    <w:tmpl w:val="C1FC6A32"/>
+    <w:lvl w:ilvl="0" w:tplc="83586ECA">
+      <w:numFmt w:val="bullet"/>
+      <w:lvlText w:val="-"/>
+      <w:lvlJc w:val="left"/>
+      <w:pPr>
+        <w:ind w:left="720" w:hanging="360"/>
+      </w:pPr>
+      <w:rPr>
+        <w:rFonts w:ascii="Aptos" w:eastAsiaTheme="minorEastAsia" w:hAnsi="Aptos" w:cstheme="minorBidi" w:hint="default"/>
+      </w:rPr>
+    </w:lvl>
+    <w:lvl w:ilvl="1" w:tplc="04090003" w:tentative="1">
+      <w:start w:val="1"/>
+      <w:numFmt w:val="bullet"/>
+      <w:lvlText w:val="o"/>
+      <w:lvlJc w:val="left"/>
+      <w:pPr>
+        <w:ind w:left="1440" w:hanging="360"/>
+      </w:pPr>
+      <w:rPr>
+        <w:rFonts w:ascii="Courier New" w:hAnsi="Courier New" w:cs="Courier New" w:hint="default"/>
+      </w:rPr>
+    </w:lvl>
+    <w:lvl w:ilvl="2" w:tplc="04090005" w:tentative="1">
+      <w:start w:val="1"/>
+      <w:numFmt w:val="bullet"/>
+      <w:lvlText w:val=""/>
+      <w:lvlJc w:val="left"/>
+      <w:pPr>
+        <w:ind w:left="2160" w:hanging="360"/>
+      </w:pPr>
+      <w:rPr>
+        <w:rFonts w:ascii="Wingdings" w:hAnsi="Wingdings" w:hint="default"/>
+      </w:rPr>
+    </w:lvl>
+    <w:lvl w:ilvl="3" w:tplc="04090001" w:tentative="1">
+      <w:start w:val="1"/>
+      <w:numFmt w:val="bullet"/>
+      <w:lvlText w:val=""/>
+      <w:lvlJc w:val="left"/>
+      <w:pPr>
+        <w:ind w:left="2880" w:hanging="360"/>
+      </w:pPr>
+      <w:rPr>
+        <w:rFonts w:ascii="Symbol" w:hAnsi="Symbol" w:hint="default"/>
+      </w:rPr>
+    </w:lvl>
+    <w:lvl w:ilvl="4" w:tplc="04090003" w:tentative="1">
+      <w:start w:val="1"/>
+      <w:numFmt w:val="bullet"/>
+      <w:lvlText w:val="o"/>
+      <w:lvlJc w:val="left"/>
+      <w:pPr>
+        <w:ind w:left="3600" w:hanging="360"/>
+      </w:pPr>
+      <w:rPr>
+        <w:rFonts w:ascii="Courier New" w:hAnsi="Courier New" w:cs="Courier New" w:hint="default"/>
+      </w:rPr>
+    </w:lvl>
+    <w:lvl w:ilvl="5" w:tplc="04090005" w:tentative="1">
+      <w:start w:val="1"/>
+      <w:numFmt w:val="bullet"/>
+      <w:lvlText w:val=""/>
+      <w:lvlJc w:val="left"/>
+      <w:pPr>
+        <w:ind w:left="4320" w:hanging="360"/>
+      </w:pPr>
+      <w:rPr>
+        <w:rFonts w:ascii="Wingdings" w:hAnsi="Wingdings" w:hint="default"/>
+      </w:rPr>
+    </w:lvl>
+    <w:lvl w:ilvl="6" w:tplc="04090001" w:tentative="1">
+      <w:start w:val="1"/>
+      <w:numFmt w:val="bullet"/>
+      <w:lvlText w:val=""/>
+      <w:lvlJc w:val="left"/>
+      <w:pPr>
+        <w:ind w:left="5040" w:hanging="360"/>
+      </w:pPr>
+      <w:rPr>
+        <w:rFonts w:ascii="Symbol" w:hAnsi="Symbol" w:hint="default"/>
+      </w:rPr>
+    </w:lvl>
+    <w:lvl w:ilvl="7" w:tplc="04090003" w:tentative="1">
+      <w:start w:val="1"/>
+      <w:numFmt w:val="bullet"/>
+      <w:lvlText w:val="o"/>
+      <w:lvlJc w:val="left"/>
+      <w:pPr>
+        <w:ind w:left="5760" w:hanging="360"/>
+      </w:pPr>
+      <w:rPr>
+        <w:rFonts w:ascii="Courier New" w:hAnsi="Courier New" w:cs="Courier New" w:hint="default"/>
+      </w:rPr>
+    </w:lvl>
+    <w:lvl w:ilvl="8" w:tplc="04090005" w:tentative="1">
+      <w:start w:val="1"/>
+      <w:numFmt w:val="bullet"/>
+      <w:lvlText w:val=""/>
+      <w:lvlJc w:val="left"/>
+      <w:pPr>
+        <w:ind w:left="6480" w:hanging="360"/>
+      </w:pPr>
+      <w:rPr>
+        <w:rFonts w:ascii="Wingdings" w:hAnsi="Wingdings" w:hint="default"/>
+      </w:rPr>
+    </w:lvl>
+  </w:abstractNum>
+  <w:num w:numId="1" w16cid:durableId="1197619878">
+    <w:abstractNumId w:val="0"/>
+  </w:num>
+</w:numbering>
 </file>
 
 <file path=word/styles.xml><?xml version="1.0" encoding="utf-8"?>
@@ -960,6 +1485,29 @@
       <w:spacing w:val="5"/>
     </w:rPr>
   </w:style>
+  <w:style w:type="character" w:styleId="Hyperlink">
+    <w:name w:val="Hyperlink"/>
+    <w:basedOn w:val="DefaultParagraphFont"/>
+    <w:uiPriority w:val="99"/>
+    <w:unhideWhenUsed/>
+    <w:rsid w:val="00E45AAE"/>
+    <w:rPr>
+      <w:color w:val="467886" w:themeColor="hyperlink"/>
+      <w:u w:val="single"/>
+    </w:rPr>
+  </w:style>
+  <w:style w:type="character" w:styleId="UnresolvedMention">
+    <w:name w:val="Unresolved Mention"/>
+    <w:basedOn w:val="DefaultParagraphFont"/>
+    <w:uiPriority w:val="99"/>
+    <w:semiHidden/>
+    <w:unhideWhenUsed/>
+    <w:rsid w:val="00E45AAE"/>
+    <w:rPr>
+      <w:color w:val="605E5C"/>
+      <w:shd w:val="clear" w:color="auto" w:fill="E1DFDD"/>
+    </w:rPr>
+  </w:style>
 </w:styles>
 </file>
 

</xml_diff>

<commit_message>
ready to submit Task 3
</commit_message>
<xml_diff>
--- a/word documents/Task-3.docx
+++ b/word documents/Task-3.docx
@@ -1,6 +1,6 @@
 
 <file path=word/document.xml><?xml version="1.0" encoding="utf-8"?>
-<w:document xmlns:wpc="http://schemas.microsoft.com/office/word/2010/wordprocessingCanvas" xmlns:cx="http://schemas.microsoft.com/office/drawing/2014/chartex" xmlns:cx1="http://schemas.microsoft.com/office/drawing/2015/9/8/chartex" xmlns:cx2="http://schemas.microsoft.com/office/drawing/2015/10/21/chartex" xmlns:cx3="http://schemas.microsoft.com/office/drawing/2016/5/9/chartex" xmlns:cx4="http://schemas.microsoft.com/office/drawing/2016/5/10/chartex" xmlns:cx5="http://schemas.microsoft.com/office/drawing/2016/5/11/chartex" xmlns:cx6="http://schemas.microsoft.com/office/drawing/2016/5/12/chartex" xmlns:cx7="http://schemas.microsoft.com/office/drawing/2016/5/13/chartex" xmlns:cx8="http://schemas.microsoft.com/office/drawing/2016/5/14/chartex" xmlns:mc="http://schemas.openxmlformats.org/markup-compatibility/2006" xmlns:aink="http://schemas.microsoft.com/office/drawing/2016/ink" xmlns:am3d="http://schemas.microsoft.com/office/drawing/2017/model3d" xmlns:o="urn:schemas-microsoft-com:office:office" xmlns:oel="http://schemas.microsoft.com/office/2019/extlst" xmlns:r="http://schemas.openxmlformats.org/officeDocument/2006/relationships" xmlns:m="http://schemas.openxmlformats.org/officeDocument/2006/math" xmlns:v="urn:schemas-microsoft-com:vml" xmlns:wp14="http://schemas.microsoft.com/office/word/2010/wordprocessingDrawing" xmlns:wp="http://schemas.openxmlformats.org/drawingml/2006/wordprocessingDrawing" xmlns:w10="urn:schemas-microsoft-com:office:word" xmlns:w="http://schemas.openxmlformats.org/wordprocessingml/2006/main" xmlns:w14="http://schemas.microsoft.com/office/word/2010/wordml" xmlns:w15="http://schemas.microsoft.com/office/word/2012/wordml" xmlns:w16cex="http://schemas.microsoft.com/office/word/2018/wordml/cex" xmlns:w16cid="http://schemas.microsoft.com/office/word/2016/wordml/cid" xmlns:w16="http://schemas.microsoft.com/office/word/2018/wordml" xmlns:w16sdtdh="http://schemas.microsoft.com/office/word/2020/wordml/sdtdatahash" xmlns:w16se="http://schemas.microsoft.com/office/word/2015/wordml/symex" xmlns:wpg="http://schemas.microsoft.com/office/word/2010/wordprocessingGroup" xmlns:wpi="http://schemas.microsoft.com/office/word/2010/wordprocessingInk" xmlns:wne="http://schemas.microsoft.com/office/word/2006/wordml" xmlns:wps="http://schemas.microsoft.com/office/word/2010/wordprocessingShape" mc:Ignorable="w14 w15 w16se w16cid w16 w16cex w16sdtdh wp14">
+<w:document xmlns:wpc="http://schemas.microsoft.com/office/word/2010/wordprocessingCanvas" xmlns:cx="http://schemas.microsoft.com/office/drawing/2014/chartex" xmlns:cx1="http://schemas.microsoft.com/office/drawing/2015/9/8/chartex" xmlns:cx2="http://schemas.microsoft.com/office/drawing/2015/10/21/chartex" xmlns:cx3="http://schemas.microsoft.com/office/drawing/2016/5/9/chartex" xmlns:cx4="http://schemas.microsoft.com/office/drawing/2016/5/10/chartex" xmlns:cx5="http://schemas.microsoft.com/office/drawing/2016/5/11/chartex" xmlns:cx6="http://schemas.microsoft.com/office/drawing/2016/5/12/chartex" xmlns:cx7="http://schemas.microsoft.com/office/drawing/2016/5/13/chartex" xmlns:cx8="http://schemas.microsoft.com/office/drawing/2016/5/14/chartex" xmlns:mc="http://schemas.openxmlformats.org/markup-compatibility/2006" xmlns:aink="http://schemas.microsoft.com/office/drawing/2016/ink" xmlns:am3d="http://schemas.microsoft.com/office/drawing/2017/model3d" xmlns:o="urn:schemas-microsoft-com:office:office" xmlns:oel="http://schemas.microsoft.com/office/2019/extlst" xmlns:r="http://schemas.openxmlformats.org/officeDocument/2006/relationships" xmlns:m="http://schemas.openxmlformats.org/officeDocument/2006/math" xmlns:v="urn:schemas-microsoft-com:vml" xmlns:wp14="http://schemas.microsoft.com/office/word/2010/wordprocessingDrawing" xmlns:wp="http://schemas.openxmlformats.org/drawingml/2006/wordprocessingDrawing" xmlns:w10="urn:schemas-microsoft-com:office:word" xmlns:w="http://schemas.openxmlformats.org/wordprocessingml/2006/main" xmlns:w14="http://schemas.microsoft.com/office/word/2010/wordml" xmlns:w15="http://schemas.microsoft.com/office/word/2012/wordml" xmlns:w16cex="http://schemas.microsoft.com/office/word/2018/wordml/cex" xmlns:w16cid="http://schemas.microsoft.com/office/word/2016/wordml/cid" xmlns:w16="http://schemas.microsoft.com/office/word/2018/wordml" xmlns:w16du="http://schemas.microsoft.com/office/word/2023/wordml/word16du" xmlns:w16sdtdh="http://schemas.microsoft.com/office/word/2020/wordml/sdtdatahash" xmlns:w16se="http://schemas.microsoft.com/office/word/2015/wordml/symex" xmlns:wpg="http://schemas.microsoft.com/office/word/2010/wordprocessingGroup" xmlns:wpi="http://schemas.microsoft.com/office/word/2010/wordprocessingInk" xmlns:wne="http://schemas.microsoft.com/office/word/2006/wordml" xmlns:wps="http://schemas.microsoft.com/office/word/2010/wordprocessingShape" mc:Ignorable="w14 w15 w16se w16cid w16 w16cex w16sdtdh w16du wp14">
   <w:body>
     <w:p>
       <w:pPr>
@@ -22,15 +22,7 @@
         <w:t xml:space="preserve">Sorting is an algorithm that puts elements in a list into an order. </w:t>
       </w:r>
       <w:r>
-        <w:t xml:space="preserve">The most used orders are ascending and descending orders. Sorting a list allows for easier analysis and </w:t>
-      </w:r>
-      <w:proofErr w:type="spellStart"/>
-      <w:r>
-        <w:t>visualisation</w:t>
-      </w:r>
-      <w:proofErr w:type="spellEnd"/>
-      <w:r>
-        <w:t xml:space="preserve">.  If I wanted to search for a value in a list, sorting the data makes it very efficient using binary search. </w:t>
+        <w:t xml:space="preserve">The most used orders are ascending and descending orders. Sorting a list allows for easier analysis and visualisation.  If I wanted to search for a value in a list, sorting the data makes it very efficient using binary search. </w:t>
       </w:r>
     </w:p>
     <w:p>
@@ -57,13 +49,8 @@
     </w:p>
     <w:p>
       <w:r>
-        <w:t xml:space="preserve">Bubble </w:t>
-      </w:r>
-      <w:proofErr w:type="gramStart"/>
-      <w:r>
-        <w:t>sort</w:t>
-      </w:r>
-      <w:proofErr w:type="gramEnd"/>
+        <w:t>Bubble sort</w:t>
+      </w:r>
     </w:p>
     <w:p>
       <w:pPr>
@@ -154,7 +141,13 @@
         </w:numPr>
       </w:pPr>
       <w:r>
-        <w:t xml:space="preserve">If the list was </w:t>
+        <w:t xml:space="preserve">If the list </w:t>
+      </w:r>
+      <w:r>
+        <w:t>were</w:t>
+      </w:r>
+      <w:r>
+        <w:t xml:space="preserve"> </w:t>
       </w:r>
       <w:r>
         <w:t>sorted,</w:t>
@@ -249,15 +242,7 @@
         </w:numPr>
       </w:pPr>
       <w:r>
-        <w:t xml:space="preserve">Quick </w:t>
-      </w:r>
-      <w:proofErr w:type="gramStart"/>
-      <w:r>
-        <w:t>sort</w:t>
-      </w:r>
-      <w:proofErr w:type="gramEnd"/>
-      <w:r>
-        <w:t xml:space="preserve"> is much more efficient than selection sort.</w:t>
+        <w:t>Quick sort is much more efficient than selection sort.</w:t>
       </w:r>
     </w:p>
     <w:p/>
@@ -273,44 +258,14 @@
           <w:i/>
           <w:iCs/>
         </w:rPr>
-        <w:t>“</w:t>
+        <w:t>“Sorting Algorithm”</w:t>
       </w:r>
       <w:r>
         <w:rPr>
           <w:i/>
           <w:iCs/>
         </w:rPr>
-        <w:t>Sorting Algorithm</w:t>
-      </w:r>
-      <w:r>
-        <w:rPr>
-          <w:i/>
-          <w:iCs/>
-        </w:rPr>
-        <w:t>”</w:t>
-      </w:r>
-      <w:r>
-        <w:rPr>
-          <w:i/>
-          <w:iCs/>
-        </w:rPr>
-        <w:t xml:space="preserve">, </w:t>
-      </w:r>
-      <w:proofErr w:type="spellStart"/>
-      <w:r>
-        <w:rPr>
-          <w:i/>
-          <w:iCs/>
-        </w:rPr>
-        <w:t>Programiz</w:t>
-      </w:r>
-      <w:proofErr w:type="spellEnd"/>
-      <w:r>
-        <w:rPr>
-          <w:i/>
-          <w:iCs/>
-        </w:rPr>
-        <w:t xml:space="preserve">, </w:t>
+        <w:t xml:space="preserve">, Programiz, </w:t>
       </w:r>
     </w:p>
     <w:p>
@@ -332,13 +287,8 @@
         <w:t>“Searching and Sorting”</w:t>
       </w:r>
       <w:r>
-        <w:t xml:space="preserve">, </w:t>
-      </w:r>
-      <w:proofErr w:type="spellStart"/>
-      <w:r>
-        <w:t>Aissmspoly</w:t>
-      </w:r>
-      <w:proofErr w:type="spellEnd"/>
+        <w:t>, Aissmspoly</w:t>
+      </w:r>
       <w:r>
         <w:t>,</w:t>
       </w:r>
@@ -373,13 +323,7 @@
     </w:p>
     <w:p>
       <w:r>
-        <w:t xml:space="preserve">Generally, we need to use comparison operators </w:t>
-      </w:r>
-      <w:r>
-        <w:t>to sort a list of items</w:t>
-      </w:r>
-      <w:r>
-        <w:t>.</w:t>
+        <w:t>Generally, we need to use comparison operators to sort a list of items.</w:t>
       </w:r>
       <w:r>
         <w:t xml:space="preserve"> Comparison operators </w:t>
@@ -436,6 +380,31 @@
           <w:bCs/>
         </w:rPr>
         <w:t>Step 4d) Choose an algorithm of your liking based on the answers above and describe why you chose it.</w:t>
+      </w:r>
+    </w:p>
+    <w:p>
+      <w:pPr>
+        <w:rPr>
+          <w:rFonts w:hint="eastAsia"/>
+        </w:rPr>
+      </w:pPr>
+      <w:r>
+        <w:t>A</w:t>
+      </w:r>
+      <w:r>
+        <w:rPr>
+          <w:rFonts w:hint="eastAsia"/>
+        </w:rPr>
+        <w:t>ll the sorting algorithms will do the job</w:t>
+      </w:r>
+      <w:r>
+        <w:t>, and it is not included in the answers above, but I chose the Radix sorting algorithm because while the size of the list can vary, the elements of the list will only be positive integers, so Radix</w:t>
+      </w:r>
+      <w:r>
+        <w:rPr>
+          <w:rFonts w:hint="eastAsia"/>
+        </w:rPr>
+        <w:t xml:space="preserve"> sort would be an efficient choice.</w:t>
       </w:r>
     </w:p>
     <w:sectPr>
@@ -449,7 +418,7 @@
 </file>
 
 <file path=word/numbering.xml><?xml version="1.0" encoding="utf-8"?>
-<w:numbering xmlns:wpc="http://schemas.microsoft.com/office/word/2010/wordprocessingCanvas" xmlns:cx="http://schemas.microsoft.com/office/drawing/2014/chartex" xmlns:cx1="http://schemas.microsoft.com/office/drawing/2015/9/8/chartex" xmlns:cx2="http://schemas.microsoft.com/office/drawing/2015/10/21/chartex" xmlns:cx3="http://schemas.microsoft.com/office/drawing/2016/5/9/chartex" xmlns:cx4="http://schemas.microsoft.com/office/drawing/2016/5/10/chartex" xmlns:cx5="http://schemas.microsoft.com/office/drawing/2016/5/11/chartex" xmlns:cx6="http://schemas.microsoft.com/office/drawing/2016/5/12/chartex" xmlns:cx7="http://schemas.microsoft.com/office/drawing/2016/5/13/chartex" xmlns:cx8="http://schemas.microsoft.com/office/drawing/2016/5/14/chartex" xmlns:mc="http://schemas.openxmlformats.org/markup-compatibility/2006" xmlns:aink="http://schemas.microsoft.com/office/drawing/2016/ink" xmlns:am3d="http://schemas.microsoft.com/office/drawing/2017/model3d" xmlns:o="urn:schemas-microsoft-com:office:office" xmlns:oel="http://schemas.microsoft.com/office/2019/extlst" xmlns:r="http://schemas.openxmlformats.org/officeDocument/2006/relationships" xmlns:m="http://schemas.openxmlformats.org/officeDocument/2006/math" xmlns:v="urn:schemas-microsoft-com:vml" xmlns:wp14="http://schemas.microsoft.com/office/word/2010/wordprocessingDrawing" xmlns:wp="http://schemas.openxmlformats.org/drawingml/2006/wordprocessingDrawing" xmlns:w10="urn:schemas-microsoft-com:office:word" xmlns:w="http://schemas.openxmlformats.org/wordprocessingml/2006/main" xmlns:w14="http://schemas.microsoft.com/office/word/2010/wordml" xmlns:w15="http://schemas.microsoft.com/office/word/2012/wordml" xmlns:w16cex="http://schemas.microsoft.com/office/word/2018/wordml/cex" xmlns:w16cid="http://schemas.microsoft.com/office/word/2016/wordml/cid" xmlns:w16="http://schemas.microsoft.com/office/word/2018/wordml" xmlns:w16sdtdh="http://schemas.microsoft.com/office/word/2020/wordml/sdtdatahash" xmlns:w16se="http://schemas.microsoft.com/office/word/2015/wordml/symex" xmlns:wpg="http://schemas.microsoft.com/office/word/2010/wordprocessingGroup" xmlns:wpi="http://schemas.microsoft.com/office/word/2010/wordprocessingInk" xmlns:wne="http://schemas.microsoft.com/office/word/2006/wordml" xmlns:wps="http://schemas.microsoft.com/office/word/2010/wordprocessingShape" mc:Ignorable="w14 w15 w16se w16cid w16 w16cex w16sdtdh wp14">
+<w:numbering xmlns:wpc="http://schemas.microsoft.com/office/word/2010/wordprocessingCanvas" xmlns:cx="http://schemas.microsoft.com/office/drawing/2014/chartex" xmlns:cx1="http://schemas.microsoft.com/office/drawing/2015/9/8/chartex" xmlns:cx2="http://schemas.microsoft.com/office/drawing/2015/10/21/chartex" xmlns:cx3="http://schemas.microsoft.com/office/drawing/2016/5/9/chartex" xmlns:cx4="http://schemas.microsoft.com/office/drawing/2016/5/10/chartex" xmlns:cx5="http://schemas.microsoft.com/office/drawing/2016/5/11/chartex" xmlns:cx6="http://schemas.microsoft.com/office/drawing/2016/5/12/chartex" xmlns:cx7="http://schemas.microsoft.com/office/drawing/2016/5/13/chartex" xmlns:cx8="http://schemas.microsoft.com/office/drawing/2016/5/14/chartex" xmlns:mc="http://schemas.openxmlformats.org/markup-compatibility/2006" xmlns:aink="http://schemas.microsoft.com/office/drawing/2016/ink" xmlns:am3d="http://schemas.microsoft.com/office/drawing/2017/model3d" xmlns:o="urn:schemas-microsoft-com:office:office" xmlns:oel="http://schemas.microsoft.com/office/2019/extlst" xmlns:r="http://schemas.openxmlformats.org/officeDocument/2006/relationships" xmlns:m="http://schemas.openxmlformats.org/officeDocument/2006/math" xmlns:v="urn:schemas-microsoft-com:vml" xmlns:wp14="http://schemas.microsoft.com/office/word/2010/wordprocessingDrawing" xmlns:wp="http://schemas.openxmlformats.org/drawingml/2006/wordprocessingDrawing" xmlns:w10="urn:schemas-microsoft-com:office:word" xmlns:w="http://schemas.openxmlformats.org/wordprocessingml/2006/main" xmlns:w14="http://schemas.microsoft.com/office/word/2010/wordml" xmlns:w15="http://schemas.microsoft.com/office/word/2012/wordml" xmlns:w16cex="http://schemas.microsoft.com/office/word/2018/wordml/cex" xmlns:w16cid="http://schemas.microsoft.com/office/word/2016/wordml/cid" xmlns:w16="http://schemas.microsoft.com/office/word/2018/wordml" xmlns:w16du="http://schemas.microsoft.com/office/word/2023/wordml/word16du" xmlns:w16sdtdh="http://schemas.microsoft.com/office/word/2020/wordml/sdtdatahash" xmlns:w16se="http://schemas.microsoft.com/office/word/2015/wordml/symex" xmlns:wpg="http://schemas.microsoft.com/office/word/2010/wordprocessingGroup" xmlns:wpi="http://schemas.microsoft.com/office/word/2010/wordprocessingInk" xmlns:wne="http://schemas.microsoft.com/office/word/2006/wordml" xmlns:wps="http://schemas.microsoft.com/office/word/2010/wordprocessingShape" mc:Ignorable="w14 w15 w16se w16cid w16 w16cex w16sdtdh w16du wp14">
   <w:abstractNum w:abstractNumId="0" w15:restartNumberingAfterBreak="0">
     <w:nsid w:val="119364B4"/>
     <w:multiLevelType w:val="hybridMultilevel"/>
@@ -569,7 +538,7 @@
 </file>
 
 <file path=word/styles.xml><?xml version="1.0" encoding="utf-8"?>
-<w:styles xmlns:mc="http://schemas.openxmlformats.org/markup-compatibility/2006" xmlns:r="http://schemas.openxmlformats.org/officeDocument/2006/relationships" xmlns:w="http://schemas.openxmlformats.org/wordprocessingml/2006/main" xmlns:w14="http://schemas.microsoft.com/office/word/2010/wordml" xmlns:w15="http://schemas.microsoft.com/office/word/2012/wordml" xmlns:w16cex="http://schemas.microsoft.com/office/word/2018/wordml/cex" xmlns:w16cid="http://schemas.microsoft.com/office/word/2016/wordml/cid" xmlns:w16="http://schemas.microsoft.com/office/word/2018/wordml" xmlns:w16sdtdh="http://schemas.microsoft.com/office/word/2020/wordml/sdtdatahash" xmlns:w16se="http://schemas.microsoft.com/office/word/2015/wordml/symex" mc:Ignorable="w14 w15 w16se w16cid w16 w16cex w16sdtdh">
+<w:styles xmlns:mc="http://schemas.openxmlformats.org/markup-compatibility/2006" xmlns:r="http://schemas.openxmlformats.org/officeDocument/2006/relationships" xmlns:w="http://schemas.openxmlformats.org/wordprocessingml/2006/main" xmlns:w14="http://schemas.microsoft.com/office/word/2010/wordml" xmlns:w15="http://schemas.microsoft.com/office/word/2012/wordml" xmlns:w16cex="http://schemas.microsoft.com/office/word/2018/wordml/cex" xmlns:w16cid="http://schemas.microsoft.com/office/word/2016/wordml/cid" xmlns:w16="http://schemas.microsoft.com/office/word/2018/wordml" xmlns:w16du="http://schemas.microsoft.com/office/word/2023/wordml/word16du" xmlns:w16sdtdh="http://schemas.microsoft.com/office/word/2020/wordml/sdtdatahash" xmlns:w16se="http://schemas.microsoft.com/office/word/2015/wordml/symex" mc:Ignorable="w14 w15 w16se w16cid w16 w16cex w16sdtdh w16du">
   <w:docDefaults>
     <w:rPrDefault>
       <w:rPr>

</xml_diff>